<commit_message>
edited some paragraph formatting
</commit_message>
<xml_diff>
--- a/document_generator/templates/template.docx
+++ b/document_generator/templates/template.docx
@@ -921,7 +921,7 @@
                 <w:sz w:val="20"/>
                 <w:szCs w:val="20"/>
               </w:rPr>
-              <w:t>Professionally a</w:t>
+              <w:t>A</w:t>
             </w:r>
             <w:r>
               <w:rPr>
@@ -1620,8 +1620,12 @@
           <w:szCs w:val="24"/>
         </w:rPr>
         <w:sectPr>
-          <w:headerReference w:type="default" r:id="rId11"/>
-          <w:footerReference w:type="default" r:id="rId12"/>
+          <w:headerReference w:type="even" r:id="rId11"/>
+          <w:headerReference w:type="default" r:id="rId12"/>
+          <w:footerReference w:type="even" r:id="rId13"/>
+          <w:footerReference w:type="default" r:id="rId14"/>
+          <w:headerReference w:type="first" r:id="rId15"/>
+          <w:footerReference w:type="first" r:id="rId16"/>
           <w:pgSz w:w="11906" w:h="16838" w:code="9"/>
           <w:pgMar w:top="1134" w:right="851" w:bottom="851" w:left="851" w:header="432" w:footer="720" w:gutter="0"/>
           <w:pgNumType w:start="5743"/>
@@ -1649,7 +1653,7 @@
           <w:szCs w:val="26"/>
         </w:rPr>
         <w:sectPr>
-          <w:footerReference w:type="default" r:id="rId13"/>
+          <w:footerReference w:type="default" r:id="rId17"/>
           <w:type w:val="continuous"/>
           <w:pgSz w:w="11906" w:h="16838" w:code="9"/>
           <w:pgMar w:top="1134" w:right="851" w:bottom="851" w:left="851" w:header="576" w:footer="576" w:gutter="0"/>
@@ -2162,63 +2166,47 @@
 
 <file path=word/footer1.xml><?xml version="1.0" encoding="utf-8"?>
 <w:ftr xmlns:wpc="http://schemas.microsoft.com/office/word/2010/wordprocessingCanvas" xmlns:cx="http://schemas.microsoft.com/office/drawing/2014/chartex" xmlns:cx1="http://schemas.microsoft.com/office/drawing/2015/9/8/chartex" xmlns:cx2="http://schemas.microsoft.com/office/drawing/2015/10/21/chartex" xmlns:cx3="http://schemas.microsoft.com/office/drawing/2016/5/9/chartex" xmlns:cx4="http://schemas.microsoft.com/office/drawing/2016/5/10/chartex" xmlns:cx5="http://schemas.microsoft.com/office/drawing/2016/5/11/chartex" xmlns:cx6="http://schemas.microsoft.com/office/drawing/2016/5/12/chartex" xmlns:cx7="http://schemas.microsoft.com/office/drawing/2016/5/13/chartex" xmlns:cx8="http://schemas.microsoft.com/office/drawing/2016/5/14/chartex" xmlns:mc="http://schemas.openxmlformats.org/markup-compatibility/2006" xmlns:aink="http://schemas.microsoft.com/office/drawing/2016/ink" xmlns:am3d="http://schemas.microsoft.com/office/drawing/2017/model3d" xmlns:o="urn:schemas-microsoft-com:office:office" xmlns:oel="http://schemas.microsoft.com/office/2019/extlst" xmlns:r="http://schemas.openxmlformats.org/officeDocument/2006/relationships" xmlns:m="http://schemas.openxmlformats.org/officeDocument/2006/math" xmlns:v="urn:schemas-microsoft-com:vml" xmlns:wp14="http://schemas.microsoft.com/office/word/2010/wordprocessingDrawing" xmlns:wp="http://schemas.openxmlformats.org/drawingml/2006/wordprocessingDrawing" xmlns:w10="urn:schemas-microsoft-com:office:word" xmlns:w="http://schemas.openxmlformats.org/wordprocessingml/2006/main" xmlns:w14="http://schemas.microsoft.com/office/word/2010/wordml" xmlns:w15="http://schemas.microsoft.com/office/word/2012/wordml" xmlns:w16cex="http://schemas.microsoft.com/office/word/2018/wordml/cex" xmlns:w16cid="http://schemas.microsoft.com/office/word/2016/wordml/cid" xmlns:w16="http://schemas.microsoft.com/office/word/2018/wordml" xmlns:w16sdtdh="http://schemas.microsoft.com/office/word/2020/wordml/sdtdatahash" xmlns:w16se="http://schemas.microsoft.com/office/word/2015/wordml/symex" xmlns:wpg="http://schemas.microsoft.com/office/word/2010/wordprocessingGroup" xmlns:wpi="http://schemas.microsoft.com/office/word/2010/wordprocessingInk" xmlns:wne="http://schemas.microsoft.com/office/word/2006/wordml" xmlns:wps="http://schemas.microsoft.com/office/word/2010/wordprocessingShape" mc:Ignorable="w14 w15 w16se w16cid w16 w16cex w16sdtdh wp14">
-  <w:sdt>
-    <w:sdtPr>
-      <w:id w:val="-131715277"/>
-      <w:docPartObj>
-        <w:docPartGallery w:val="Page Numbers (Bottom of Page)"/>
-        <w:docPartUnique/>
-      </w:docPartObj>
-    </w:sdtPr>
-    <w:sdtEndPr>
-      <w:rPr>
-        <w:noProof/>
-      </w:rPr>
-    </w:sdtEndPr>
-    <w:sdtContent>
-      <w:p>
-        <w:pPr>
-          <w:pStyle w:val="Footer"/>
-          <w:jc w:val="center"/>
-        </w:pPr>
-        <w:r>
-          <w:fldChar w:fldCharType="begin"/>
-        </w:r>
-        <w:r>
-          <w:instrText xml:space="preserve"> PAGE   \* MERGEFORMAT </w:instrText>
-        </w:r>
-        <w:r>
-          <w:fldChar w:fldCharType="separate"/>
-        </w:r>
-        <w:r>
-          <w:rPr>
-            <w:noProof/>
-          </w:rPr>
-          <w:t>5743</w:t>
-        </w:r>
-        <w:r>
-          <w:rPr>
-            <w:noProof/>
-          </w:rPr>
-          <w:fldChar w:fldCharType="end"/>
-        </w:r>
-      </w:p>
-    </w:sdtContent>
-  </w:sdt>
   <w:p>
     <w:pPr>
       <w:pStyle w:val="Footer"/>
-      <w:jc w:val="center"/>
-      <w:rPr>
-        <w:sz w:val="20"/>
-        <w:szCs w:val="20"/>
-      </w:rPr>
     </w:pPr>
   </w:p>
 </w:ftr>
 </file>
 
 <file path=word/footer2.xml><?xml version="1.0" encoding="utf-8"?>
+<w:ftr xmlns:wpc="http://schemas.microsoft.com/office/word/2010/wordprocessingCanvas" xmlns:cx="http://schemas.microsoft.com/office/drawing/2014/chartex" xmlns:cx1="http://schemas.microsoft.com/office/drawing/2015/9/8/chartex" xmlns:cx2="http://schemas.microsoft.com/office/drawing/2015/10/21/chartex" xmlns:cx3="http://schemas.microsoft.com/office/drawing/2016/5/9/chartex" xmlns:cx4="http://schemas.microsoft.com/office/drawing/2016/5/10/chartex" xmlns:cx5="http://schemas.microsoft.com/office/drawing/2016/5/11/chartex" xmlns:cx6="http://schemas.microsoft.com/office/drawing/2016/5/12/chartex" xmlns:cx7="http://schemas.microsoft.com/office/drawing/2016/5/13/chartex" xmlns:cx8="http://schemas.microsoft.com/office/drawing/2016/5/14/chartex" xmlns:mc="http://schemas.openxmlformats.org/markup-compatibility/2006" xmlns:aink="http://schemas.microsoft.com/office/drawing/2016/ink" xmlns:am3d="http://schemas.microsoft.com/office/drawing/2017/model3d" xmlns:o="urn:schemas-microsoft-com:office:office" xmlns:oel="http://schemas.microsoft.com/office/2019/extlst" xmlns:r="http://schemas.openxmlformats.org/officeDocument/2006/relationships" xmlns:m="http://schemas.openxmlformats.org/officeDocument/2006/math" xmlns:v="urn:schemas-microsoft-com:vml" xmlns:wp14="http://schemas.microsoft.com/office/word/2010/wordprocessingDrawing" xmlns:wp="http://schemas.openxmlformats.org/drawingml/2006/wordprocessingDrawing" xmlns:w10="urn:schemas-microsoft-com:office:word" xmlns:w="http://schemas.openxmlformats.org/wordprocessingml/2006/main" xmlns:w14="http://schemas.microsoft.com/office/word/2010/wordml" xmlns:w15="http://schemas.microsoft.com/office/word/2012/wordml" xmlns:w16cex="http://schemas.microsoft.com/office/word/2018/wordml/cex" xmlns:w16cid="http://schemas.microsoft.com/office/word/2016/wordml/cid" xmlns:w16="http://schemas.microsoft.com/office/word/2018/wordml" xmlns:w16sdtdh="http://schemas.microsoft.com/office/word/2020/wordml/sdtdatahash" xmlns:w16se="http://schemas.microsoft.com/office/word/2015/wordml/symex" xmlns:wpg="http://schemas.microsoft.com/office/word/2010/wordprocessingGroup" xmlns:wpi="http://schemas.microsoft.com/office/word/2010/wordprocessingInk" xmlns:wne="http://schemas.microsoft.com/office/word/2006/wordml" xmlns:wps="http://schemas.microsoft.com/office/word/2010/wordprocessingShape" mc:Ignorable="w14 w15 w16se w16cid w16 w16cex w16sdtdh wp14">
+  <w:p>
+    <w:pPr>
+      <w:pStyle w:val="Footer"/>
+      <w:jc w:val="center"/>
+      <w:rPr>
+        <w:sz w:val="20"/>
+        <w:szCs w:val="20"/>
+      </w:rPr>
+    </w:pPr>
+    <w:r>
+      <w:rPr>
+        <w:sz w:val="20"/>
+        <w:szCs w:val="20"/>
+      </w:rPr>
+      <w:t>XX</w:t>
+    </w:r>
+  </w:p>
+</w:ftr>
+</file>
+
+<file path=word/footer3.xml><?xml version="1.0" encoding="utf-8"?>
+<w:ftr xmlns:wpc="http://schemas.microsoft.com/office/word/2010/wordprocessingCanvas" xmlns:cx="http://schemas.microsoft.com/office/drawing/2014/chartex" xmlns:cx1="http://schemas.microsoft.com/office/drawing/2015/9/8/chartex" xmlns:cx2="http://schemas.microsoft.com/office/drawing/2015/10/21/chartex" xmlns:cx3="http://schemas.microsoft.com/office/drawing/2016/5/9/chartex" xmlns:cx4="http://schemas.microsoft.com/office/drawing/2016/5/10/chartex" xmlns:cx5="http://schemas.microsoft.com/office/drawing/2016/5/11/chartex" xmlns:cx6="http://schemas.microsoft.com/office/drawing/2016/5/12/chartex" xmlns:cx7="http://schemas.microsoft.com/office/drawing/2016/5/13/chartex" xmlns:cx8="http://schemas.microsoft.com/office/drawing/2016/5/14/chartex" xmlns:mc="http://schemas.openxmlformats.org/markup-compatibility/2006" xmlns:aink="http://schemas.microsoft.com/office/drawing/2016/ink" xmlns:am3d="http://schemas.microsoft.com/office/drawing/2017/model3d" xmlns:o="urn:schemas-microsoft-com:office:office" xmlns:oel="http://schemas.microsoft.com/office/2019/extlst" xmlns:r="http://schemas.openxmlformats.org/officeDocument/2006/relationships" xmlns:m="http://schemas.openxmlformats.org/officeDocument/2006/math" xmlns:v="urn:schemas-microsoft-com:vml" xmlns:wp14="http://schemas.microsoft.com/office/word/2010/wordprocessingDrawing" xmlns:wp="http://schemas.openxmlformats.org/drawingml/2006/wordprocessingDrawing" xmlns:w10="urn:schemas-microsoft-com:office:word" xmlns:w="http://schemas.openxmlformats.org/wordprocessingml/2006/main" xmlns:w14="http://schemas.microsoft.com/office/word/2010/wordml" xmlns:w15="http://schemas.microsoft.com/office/word/2012/wordml" xmlns:w16cex="http://schemas.microsoft.com/office/word/2018/wordml/cex" xmlns:w16cid="http://schemas.microsoft.com/office/word/2016/wordml/cid" xmlns:w16="http://schemas.microsoft.com/office/word/2018/wordml" xmlns:w16sdtdh="http://schemas.microsoft.com/office/word/2020/wordml/sdtdatahash" xmlns:w16se="http://schemas.microsoft.com/office/word/2015/wordml/symex" xmlns:wpg="http://schemas.microsoft.com/office/word/2010/wordprocessingGroup" xmlns:wpi="http://schemas.microsoft.com/office/word/2010/wordprocessingInk" xmlns:wne="http://schemas.microsoft.com/office/word/2006/wordml" xmlns:wps="http://schemas.microsoft.com/office/word/2010/wordprocessingShape" mc:Ignorable="w14 w15 w16se w16cid w16 w16cex w16sdtdh wp14">
+  <w:p>
+    <w:pPr>
+      <w:pStyle w:val="Footer"/>
+    </w:pPr>
+  </w:p>
+</w:ftr>
+</file>
+
+<file path=word/footer4.xml><?xml version="1.0" encoding="utf-8"?>
 <w:ftr xmlns:wpc="http://schemas.microsoft.com/office/word/2010/wordprocessingCanvas" xmlns:cx="http://schemas.microsoft.com/office/drawing/2014/chartex" xmlns:cx1="http://schemas.microsoft.com/office/drawing/2015/9/8/chartex" xmlns:cx2="http://schemas.microsoft.com/office/drawing/2015/10/21/chartex" xmlns:cx3="http://schemas.microsoft.com/office/drawing/2016/5/9/chartex" xmlns:cx4="http://schemas.microsoft.com/office/drawing/2016/5/10/chartex" xmlns:cx5="http://schemas.microsoft.com/office/drawing/2016/5/11/chartex" xmlns:cx6="http://schemas.microsoft.com/office/drawing/2016/5/12/chartex" xmlns:cx7="http://schemas.microsoft.com/office/drawing/2016/5/13/chartex" xmlns:cx8="http://schemas.microsoft.com/office/drawing/2016/5/14/chartex" xmlns:mc="http://schemas.openxmlformats.org/markup-compatibility/2006" xmlns:aink="http://schemas.microsoft.com/office/drawing/2016/ink" xmlns:am3d="http://schemas.microsoft.com/office/drawing/2017/model3d" xmlns:o="urn:schemas-microsoft-com:office:office" xmlns:oel="http://schemas.microsoft.com/office/2019/extlst" xmlns:r="http://schemas.openxmlformats.org/officeDocument/2006/relationships" xmlns:m="http://schemas.openxmlformats.org/officeDocument/2006/math" xmlns:v="urn:schemas-microsoft-com:vml" xmlns:wp14="http://schemas.microsoft.com/office/word/2010/wordprocessingDrawing" xmlns:wp="http://schemas.openxmlformats.org/drawingml/2006/wordprocessingDrawing" xmlns:w10="urn:schemas-microsoft-com:office:word" xmlns:w="http://schemas.openxmlformats.org/wordprocessingml/2006/main" xmlns:w14="http://schemas.microsoft.com/office/word/2010/wordml" xmlns:w15="http://schemas.microsoft.com/office/word/2012/wordml" xmlns:w16cex="http://schemas.microsoft.com/office/word/2018/wordml/cex" xmlns:w16cid="http://schemas.microsoft.com/office/word/2016/wordml/cid" xmlns:w16="http://schemas.microsoft.com/office/word/2018/wordml" xmlns:w16sdtdh="http://schemas.microsoft.com/office/word/2020/wordml/sdtdatahash" xmlns:w16se="http://schemas.microsoft.com/office/word/2015/wordml/symex" xmlns:wpg="http://schemas.microsoft.com/office/word/2010/wordprocessingGroup" xmlns:wpi="http://schemas.microsoft.com/office/word/2010/wordprocessingInk" xmlns:wne="http://schemas.microsoft.com/office/word/2006/wordml" xmlns:wps="http://schemas.microsoft.com/office/word/2010/wordprocessingShape" mc:Ignorable="w14 w15 w16se w16cid w16 w16cex w16sdtdh wp14">
   <w:sdt>
     <w:sdtPr>
@@ -2284,6 +2272,16 @@
 </file>
 
 <file path=word/header1.xml><?xml version="1.0" encoding="utf-8"?>
+<w:hdr xmlns:wpc="http://schemas.microsoft.com/office/word/2010/wordprocessingCanvas" xmlns:cx="http://schemas.microsoft.com/office/drawing/2014/chartex" xmlns:cx1="http://schemas.microsoft.com/office/drawing/2015/9/8/chartex" xmlns:cx2="http://schemas.microsoft.com/office/drawing/2015/10/21/chartex" xmlns:cx3="http://schemas.microsoft.com/office/drawing/2016/5/9/chartex" xmlns:cx4="http://schemas.microsoft.com/office/drawing/2016/5/10/chartex" xmlns:cx5="http://schemas.microsoft.com/office/drawing/2016/5/11/chartex" xmlns:cx6="http://schemas.microsoft.com/office/drawing/2016/5/12/chartex" xmlns:cx7="http://schemas.microsoft.com/office/drawing/2016/5/13/chartex" xmlns:cx8="http://schemas.microsoft.com/office/drawing/2016/5/14/chartex" xmlns:mc="http://schemas.openxmlformats.org/markup-compatibility/2006" xmlns:aink="http://schemas.microsoft.com/office/drawing/2016/ink" xmlns:am3d="http://schemas.microsoft.com/office/drawing/2017/model3d" xmlns:o="urn:schemas-microsoft-com:office:office" xmlns:oel="http://schemas.microsoft.com/office/2019/extlst" xmlns:r="http://schemas.openxmlformats.org/officeDocument/2006/relationships" xmlns:m="http://schemas.openxmlformats.org/officeDocument/2006/math" xmlns:v="urn:schemas-microsoft-com:vml" xmlns:wp14="http://schemas.microsoft.com/office/word/2010/wordprocessingDrawing" xmlns:wp="http://schemas.openxmlformats.org/drawingml/2006/wordprocessingDrawing" xmlns:w10="urn:schemas-microsoft-com:office:word" xmlns:w="http://schemas.openxmlformats.org/wordprocessingml/2006/main" xmlns:w14="http://schemas.microsoft.com/office/word/2010/wordml" xmlns:w15="http://schemas.microsoft.com/office/word/2012/wordml" xmlns:w16cex="http://schemas.microsoft.com/office/word/2018/wordml/cex" xmlns:w16cid="http://schemas.microsoft.com/office/word/2016/wordml/cid" xmlns:w16="http://schemas.microsoft.com/office/word/2018/wordml" xmlns:w16sdtdh="http://schemas.microsoft.com/office/word/2020/wordml/sdtdatahash" xmlns:w16se="http://schemas.microsoft.com/office/word/2015/wordml/symex" xmlns:wpg="http://schemas.microsoft.com/office/word/2010/wordprocessingGroup" xmlns:wpi="http://schemas.microsoft.com/office/word/2010/wordprocessingInk" xmlns:wne="http://schemas.microsoft.com/office/word/2006/wordml" xmlns:wps="http://schemas.microsoft.com/office/word/2010/wordprocessingShape" mc:Ignorable="w14 w15 w16se w16cid w16 w16cex w16sdtdh wp14">
+  <w:p>
+    <w:pPr>
+      <w:pStyle w:val="Header"/>
+    </w:pPr>
+  </w:p>
+</w:hdr>
+</file>
+
+<file path=word/header2.xml><?xml version="1.0" encoding="utf-8"?>
 <w:hdr xmlns:wpc="http://schemas.microsoft.com/office/word/2010/wordprocessingCanvas" xmlns:cx="http://schemas.microsoft.com/office/drawing/2014/chartex" xmlns:cx1="http://schemas.microsoft.com/office/drawing/2015/9/8/chartex" xmlns:cx2="http://schemas.microsoft.com/office/drawing/2015/10/21/chartex" xmlns:cx3="http://schemas.microsoft.com/office/drawing/2016/5/9/chartex" xmlns:cx4="http://schemas.microsoft.com/office/drawing/2016/5/10/chartex" xmlns:cx5="http://schemas.microsoft.com/office/drawing/2016/5/11/chartex" xmlns:cx6="http://schemas.microsoft.com/office/drawing/2016/5/12/chartex" xmlns:cx7="http://schemas.microsoft.com/office/drawing/2016/5/13/chartex" xmlns:cx8="http://schemas.microsoft.com/office/drawing/2016/5/14/chartex" xmlns:mc="http://schemas.openxmlformats.org/markup-compatibility/2006" xmlns:aink="http://schemas.microsoft.com/office/drawing/2016/ink" xmlns:am3d="http://schemas.microsoft.com/office/drawing/2017/model3d" xmlns:o="urn:schemas-microsoft-com:office:office" xmlns:oel="http://schemas.microsoft.com/office/2019/extlst" xmlns:r="http://schemas.openxmlformats.org/officeDocument/2006/relationships" xmlns:m="http://schemas.openxmlformats.org/officeDocument/2006/math" xmlns:v="urn:schemas-microsoft-com:vml" xmlns:wp14="http://schemas.microsoft.com/office/word/2010/wordprocessingDrawing" xmlns:wp="http://schemas.openxmlformats.org/drawingml/2006/wordprocessingDrawing" xmlns:w10="urn:schemas-microsoft-com:office:word" xmlns:w="http://schemas.openxmlformats.org/wordprocessingml/2006/main" xmlns:w14="http://schemas.microsoft.com/office/word/2010/wordml" xmlns:w15="http://schemas.microsoft.com/office/word/2012/wordml" xmlns:w16cex="http://schemas.microsoft.com/office/word/2018/wordml/cex" xmlns:w16cid="http://schemas.microsoft.com/office/word/2016/wordml/cid" xmlns:w16="http://schemas.microsoft.com/office/word/2018/wordml" xmlns:w16sdtdh="http://schemas.microsoft.com/office/word/2020/wordml/sdtdatahash" xmlns:w16se="http://schemas.microsoft.com/office/word/2015/wordml/symex" xmlns:wpg="http://schemas.microsoft.com/office/word/2010/wordprocessingGroup" xmlns:wpi="http://schemas.microsoft.com/office/word/2010/wordprocessingInk" xmlns:wne="http://schemas.microsoft.com/office/word/2006/wordml" xmlns:wps="http://schemas.microsoft.com/office/word/2010/wordprocessingShape" mc:Ignorable="w14 w15 w16se w16cid w16 w16cex w16sdtdh wp14">
   <w:tbl>
     <w:tblPr>
@@ -2431,6 +2429,16 @@
         <w:iCs/>
         <w:color w:val="1F3864" w:themeColor="accent1" w:themeShade="80"/>
       </w:rPr>
+    </w:pPr>
+  </w:p>
+</w:hdr>
+</file>
+
+<file path=word/header3.xml><?xml version="1.0" encoding="utf-8"?>
+<w:hdr xmlns:wpc="http://schemas.microsoft.com/office/word/2010/wordprocessingCanvas" xmlns:cx="http://schemas.microsoft.com/office/drawing/2014/chartex" xmlns:cx1="http://schemas.microsoft.com/office/drawing/2015/9/8/chartex" xmlns:cx2="http://schemas.microsoft.com/office/drawing/2015/10/21/chartex" xmlns:cx3="http://schemas.microsoft.com/office/drawing/2016/5/9/chartex" xmlns:cx4="http://schemas.microsoft.com/office/drawing/2016/5/10/chartex" xmlns:cx5="http://schemas.microsoft.com/office/drawing/2016/5/11/chartex" xmlns:cx6="http://schemas.microsoft.com/office/drawing/2016/5/12/chartex" xmlns:cx7="http://schemas.microsoft.com/office/drawing/2016/5/13/chartex" xmlns:cx8="http://schemas.microsoft.com/office/drawing/2016/5/14/chartex" xmlns:mc="http://schemas.openxmlformats.org/markup-compatibility/2006" xmlns:aink="http://schemas.microsoft.com/office/drawing/2016/ink" xmlns:am3d="http://schemas.microsoft.com/office/drawing/2017/model3d" xmlns:o="urn:schemas-microsoft-com:office:office" xmlns:oel="http://schemas.microsoft.com/office/2019/extlst" xmlns:r="http://schemas.openxmlformats.org/officeDocument/2006/relationships" xmlns:m="http://schemas.openxmlformats.org/officeDocument/2006/math" xmlns:v="urn:schemas-microsoft-com:vml" xmlns:wp14="http://schemas.microsoft.com/office/word/2010/wordprocessingDrawing" xmlns:wp="http://schemas.openxmlformats.org/drawingml/2006/wordprocessingDrawing" xmlns:w10="urn:schemas-microsoft-com:office:word" xmlns:w="http://schemas.openxmlformats.org/wordprocessingml/2006/main" xmlns:w14="http://schemas.microsoft.com/office/word/2010/wordml" xmlns:w15="http://schemas.microsoft.com/office/word/2012/wordml" xmlns:w16cex="http://schemas.microsoft.com/office/word/2018/wordml/cex" xmlns:w16cid="http://schemas.microsoft.com/office/word/2016/wordml/cid" xmlns:w16="http://schemas.microsoft.com/office/word/2018/wordml" xmlns:w16sdtdh="http://schemas.microsoft.com/office/word/2020/wordml/sdtdatahash" xmlns:w16se="http://schemas.microsoft.com/office/word/2015/wordml/symex" xmlns:wpg="http://schemas.microsoft.com/office/word/2010/wordprocessingGroup" xmlns:wpi="http://schemas.microsoft.com/office/word/2010/wordprocessingInk" xmlns:wne="http://schemas.microsoft.com/office/word/2006/wordml" xmlns:wps="http://schemas.microsoft.com/office/word/2010/wordprocessingShape" mc:Ignorable="w14 w15 w16se w16cid w16 w16cex w16sdtdh wp14">
+  <w:p>
+    <w:pPr>
+      <w:pStyle w:val="Header"/>
     </w:pPr>
   </w:p>
 </w:hdr>

</xml_diff>